<commit_message>
modified:   .gitignore 	modified:   Practica_3/TP_3-2y3.py 	new file:   Practica_3/TP_3-2y3_V2.py 	modified:   Practica_3/sat7.xlsx
</commit_message>
<xml_diff>
--- a/Practica_3/analisis de resultados.docx
+++ b/Practica_3/analisis de resultados.docx
@@ -132,31 +132,7 @@
         <w:rPr>
           <w:lang w:val="es-ES"/>
         </w:rPr>
-        <w:t>E</w:t>
-      </w:r>
-      <w:r>
-        <w:rPr>
-          <w:lang w:val="es-ES"/>
-        </w:rPr>
-        <w:t xml:space="preserve">l </w:t>
-      </w:r>
-      <w:r>
-        <w:rPr>
-          <w:lang w:val="es-ES"/>
-        </w:rPr>
-        <w:t>m</w:t>
-      </w:r>
-      <w:r>
-        <w:rPr>
-          <w:lang w:val="es-ES"/>
-        </w:rPr>
-        <w:t>ulticamino</w:t>
-      </w:r>
-      <w:r>
-        <w:rPr>
-          <w:lang w:val="es-ES"/>
-        </w:rPr>
-        <w:t xml:space="preserve"> parece afectar de forma oscilatoria con el movimiento del satélite en el cielo.</w:t>
+        <w:t>El multicamino parece afectar de forma oscilatoria con el movimiento del satélite en el cielo.</w:t>
       </w:r>
     </w:p>
     <w:p>
@@ -226,19 +202,7 @@
         <w:rPr>
           <w:lang w:val="es-ES"/>
         </w:rPr>
-        <w:t xml:space="preserve"> = cte. </w:t>
-      </w:r>
-      <w:r>
-        <w:rPr>
-          <w:lang w:val="es-ES"/>
-        </w:rPr>
-        <w:t>?</w:t>
-      </w:r>
-      <w:r>
-        <w:rPr>
-          <w:lang w:val="es-ES"/>
-        </w:rPr>
-        <w:t xml:space="preserve"> </w:t>
+        <w:t xml:space="preserve"> = cte. ? </w:t>
       </w:r>
     </w:p>
     <w:p>

</xml_diff>